<commit_message>
Reporte de Desarrollo 03 finalizado
</commit_message>
<xml_diff>
--- a/Desarrollo/GoShop/Documentos/GS-RDS-03.docx
+++ b/Desarrollo/GoShop/Documentos/GS-RDS-03.docx
@@ -779,7 +779,7 @@
                 <w:szCs w:val="30"/>
                 <w:rtl w:val="0"/>
               </w:rPr>
-              <w:t xml:space="preserve">20/06/2023</w:t>
+              <w:t xml:space="preserve">21/06/2023</w:t>
             </w:r>
           </w:p>
         </w:tc>
@@ -1423,7 +1423,7 @@
             </w:tabs>
             <w:spacing w:before="60" w:line="240" w:lineRule="auto"/>
             <w:rPr>
-              <w:rFonts w:ascii="Times New Roman" w:cs="Times New Roman" w:eastAsia="Times New Roman" w:hAnsi="Times New Roman"/>
+              <w:rFonts w:ascii="Arial" w:cs="Arial" w:eastAsia="Arial" w:hAnsi="Arial"/>
               <w:b w:val="1"/>
               <w:i w:val="0"/>
               <w:smallCaps w:val="0"/>
@@ -1476,7 +1476,7 @@
             </w:tabs>
             <w:spacing w:before="60" w:line="240" w:lineRule="auto"/>
             <w:rPr>
-              <w:rFonts w:ascii="Times New Roman" w:cs="Times New Roman" w:eastAsia="Times New Roman" w:hAnsi="Times New Roman"/>
+              <w:rFonts w:ascii="Arial" w:cs="Arial" w:eastAsia="Arial" w:hAnsi="Arial"/>
               <w:b w:val="1"/>
               <w:i w:val="0"/>
               <w:smallCaps w:val="0"/>
@@ -1524,7 +1524,7 @@
             </w:tabs>
             <w:spacing w:before="60" w:line="240" w:lineRule="auto"/>
             <w:rPr>
-              <w:rFonts w:ascii="Times New Roman" w:cs="Times New Roman" w:eastAsia="Times New Roman" w:hAnsi="Times New Roman"/>
+              <w:rFonts w:ascii="Arial" w:cs="Arial" w:eastAsia="Arial" w:hAnsi="Arial"/>
               <w:b w:val="1"/>
               <w:i w:val="0"/>
               <w:smallCaps w:val="0"/>
@@ -1572,7 +1572,7 @@
             </w:tabs>
             <w:spacing w:before="60" w:line="240" w:lineRule="auto"/>
             <w:rPr>
-              <w:rFonts w:ascii="Times New Roman" w:cs="Times New Roman" w:eastAsia="Times New Roman" w:hAnsi="Times New Roman"/>
+              <w:rFonts w:ascii="Arial" w:cs="Arial" w:eastAsia="Arial" w:hAnsi="Arial"/>
               <w:b w:val="1"/>
               <w:i w:val="0"/>
               <w:smallCaps w:val="0"/>
@@ -1620,7 +1620,7 @@
             </w:tabs>
             <w:spacing w:before="60" w:line="240" w:lineRule="auto"/>
             <w:rPr>
-              <w:rFonts w:ascii="Times New Roman" w:cs="Times New Roman" w:eastAsia="Times New Roman" w:hAnsi="Times New Roman"/>
+              <w:rFonts w:ascii="Arial" w:cs="Arial" w:eastAsia="Arial" w:hAnsi="Arial"/>
               <w:b w:val="1"/>
               <w:i w:val="0"/>
               <w:smallCaps w:val="0"/>
@@ -1668,7 +1668,7 @@
             </w:tabs>
             <w:spacing w:before="60" w:line="240" w:lineRule="auto"/>
             <w:rPr>
-              <w:rFonts w:ascii="Times New Roman" w:cs="Times New Roman" w:eastAsia="Times New Roman" w:hAnsi="Times New Roman"/>
+              <w:rFonts w:ascii="Arial" w:cs="Arial" w:eastAsia="Arial" w:hAnsi="Arial"/>
               <w:b w:val="1"/>
               <w:i w:val="0"/>
               <w:smallCaps w:val="0"/>
@@ -1716,7 +1716,7 @@
             </w:tabs>
             <w:spacing w:before="60" w:line="240" w:lineRule="auto"/>
             <w:rPr>
-              <w:rFonts w:ascii="Times New Roman" w:cs="Times New Roman" w:eastAsia="Times New Roman" w:hAnsi="Times New Roman"/>
+              <w:rFonts w:ascii="Arial" w:cs="Arial" w:eastAsia="Arial" w:hAnsi="Arial"/>
               <w:b w:val="1"/>
               <w:i w:val="0"/>
               <w:smallCaps w:val="0"/>
@@ -1764,7 +1764,7 @@
             </w:tabs>
             <w:spacing w:before="60" w:line="240" w:lineRule="auto"/>
             <w:rPr>
-              <w:rFonts w:ascii="Times New Roman" w:cs="Times New Roman" w:eastAsia="Times New Roman" w:hAnsi="Times New Roman"/>
+              <w:rFonts w:ascii="Arial" w:cs="Arial" w:eastAsia="Arial" w:hAnsi="Arial"/>
               <w:b w:val="1"/>
               <w:i w:val="0"/>
               <w:smallCaps w:val="0"/>
@@ -1795,7 +1795,7 @@
               </w:rPr>
               <w:t xml:space="preserve">2.3. Estructura del equipo y roles.</w:t>
               <w:tab/>
-              <w:t xml:space="preserve">5</w:t>
+              <w:t xml:space="preserve">4</w:t>
             </w:r>
           </w:hyperlink>
           <w:r>
@@ -1812,7 +1812,7 @@
             </w:tabs>
             <w:spacing w:before="60" w:line="240" w:lineRule="auto"/>
             <w:rPr>
-              <w:rFonts w:ascii="Times New Roman" w:cs="Times New Roman" w:eastAsia="Times New Roman" w:hAnsi="Times New Roman"/>
+              <w:rFonts w:ascii="Arial" w:cs="Arial" w:eastAsia="Arial" w:hAnsi="Arial"/>
               <w:b w:val="1"/>
               <w:i w:val="0"/>
               <w:smallCaps w:val="0"/>
@@ -1841,7 +1841,7 @@
                 <w:vertAlign w:val="baseline"/>
                 <w:rtl w:val="0"/>
               </w:rPr>
-              <w:t xml:space="preserve">3. Trabajo realizado durante la segunda iteración.</w:t>
+              <w:t xml:space="preserve">3. Trabajo realizado durante la tercera iteración.</w:t>
               <w:tab/>
               <w:t xml:space="preserve">5</w:t>
             </w:r>
@@ -1860,7 +1860,7 @@
             </w:tabs>
             <w:spacing w:before="60" w:line="240" w:lineRule="auto"/>
             <w:rPr>
-              <w:rFonts w:ascii="Times New Roman" w:cs="Times New Roman" w:eastAsia="Times New Roman" w:hAnsi="Times New Roman"/>
+              <w:rFonts w:ascii="Arial" w:cs="Arial" w:eastAsia="Arial" w:hAnsi="Arial"/>
               <w:b w:val="1"/>
               <w:i w:val="0"/>
               <w:smallCaps w:val="0"/>
@@ -1889,7 +1889,7 @@
                 <w:vertAlign w:val="baseline"/>
                 <w:rtl w:val="0"/>
               </w:rPr>
-              <w:t xml:space="preserve">3.1. Objetivos de la segunda iteración.</w:t>
+              <w:t xml:space="preserve">3.1. Objetivos de la tercera iteración.</w:t>
               <w:tab/>
               <w:t xml:space="preserve">5</w:t>
             </w:r>
@@ -1908,7 +1908,7 @@
             </w:tabs>
             <w:spacing w:before="60" w:line="240" w:lineRule="auto"/>
             <w:rPr>
-              <w:rFonts w:ascii="Times New Roman" w:cs="Times New Roman" w:eastAsia="Times New Roman" w:hAnsi="Times New Roman"/>
+              <w:rFonts w:ascii="Arial" w:cs="Arial" w:eastAsia="Arial" w:hAnsi="Arial"/>
               <w:b w:val="1"/>
               <w:i w:val="0"/>
               <w:smallCaps w:val="0"/>
@@ -1937,7 +1937,7 @@
                 <w:vertAlign w:val="baseline"/>
                 <w:rtl w:val="0"/>
               </w:rPr>
-              <w:t xml:space="preserve">3.2. Actividades realizadas durante la segunda iteración.</w:t>
+              <w:t xml:space="preserve">3.2. Actividades realizadas durante la tercera iteración.</w:t>
               <w:tab/>
               <w:t xml:space="preserve">5</w:t>
             </w:r>
@@ -1956,7 +1956,7 @@
             </w:tabs>
             <w:spacing w:before="60" w:line="240" w:lineRule="auto"/>
             <w:rPr>
-              <w:rFonts w:ascii="Times New Roman" w:cs="Times New Roman" w:eastAsia="Times New Roman" w:hAnsi="Times New Roman"/>
+              <w:rFonts w:ascii="Arial" w:cs="Arial" w:eastAsia="Arial" w:hAnsi="Arial"/>
               <w:b w:val="1"/>
               <w:i w:val="0"/>
               <w:smallCaps w:val="0"/>
@@ -2004,7 +2004,7 @@
             </w:tabs>
             <w:spacing w:before="60" w:line="240" w:lineRule="auto"/>
             <w:rPr>
-              <w:rFonts w:ascii="Times New Roman" w:cs="Times New Roman" w:eastAsia="Times New Roman" w:hAnsi="Times New Roman"/>
+              <w:rFonts w:ascii="Arial" w:cs="Arial" w:eastAsia="Arial" w:hAnsi="Arial"/>
               <w:b w:val="1"/>
               <w:i w:val="0"/>
               <w:smallCaps w:val="0"/>
@@ -2052,7 +2052,7 @@
             </w:tabs>
             <w:spacing w:before="60" w:line="240" w:lineRule="auto"/>
             <w:rPr>
-              <w:rFonts w:ascii="Times New Roman" w:cs="Times New Roman" w:eastAsia="Times New Roman" w:hAnsi="Times New Roman"/>
+              <w:rFonts w:ascii="Arial" w:cs="Arial" w:eastAsia="Arial" w:hAnsi="Arial"/>
               <w:b w:val="1"/>
               <w:i w:val="0"/>
               <w:smallCaps w:val="0"/>
@@ -2100,7 +2100,7 @@
             </w:tabs>
             <w:spacing w:before="60" w:line="240" w:lineRule="auto"/>
             <w:rPr>
-              <w:rFonts w:ascii="Times New Roman" w:cs="Times New Roman" w:eastAsia="Times New Roman" w:hAnsi="Times New Roman"/>
+              <w:rFonts w:ascii="Arial" w:cs="Arial" w:eastAsia="Arial" w:hAnsi="Arial"/>
               <w:b w:val="1"/>
               <w:i w:val="0"/>
               <w:smallCaps w:val="0"/>
@@ -2131,7 +2131,7 @@
               </w:rPr>
               <w:t xml:space="preserve">3.2.4. Implementación de componentes clave.</w:t>
               <w:tab/>
-              <w:t xml:space="preserve">7</w:t>
+              <w:t xml:space="preserve">8</w:t>
             </w:r>
           </w:hyperlink>
           <w:r>
@@ -2148,7 +2148,7 @@
             </w:tabs>
             <w:spacing w:before="60" w:line="240" w:lineRule="auto"/>
             <w:rPr>
-              <w:rFonts w:ascii="Times New Roman" w:cs="Times New Roman" w:eastAsia="Times New Roman" w:hAnsi="Times New Roman"/>
+              <w:rFonts w:ascii="Arial" w:cs="Arial" w:eastAsia="Arial" w:hAnsi="Arial"/>
               <w:b w:val="1"/>
               <w:i w:val="0"/>
               <w:smallCaps w:val="0"/>
@@ -2177,7 +2177,7 @@
                 <w:vertAlign w:val="baseline"/>
                 <w:rtl w:val="0"/>
               </w:rPr>
-              <w:t xml:space="preserve">4. Resultados de la segunda iteración.</w:t>
+              <w:t xml:space="preserve">4. Resultados de la tercera iteración.</w:t>
               <w:tab/>
               <w:t xml:space="preserve">8</w:t>
             </w:r>
@@ -2196,7 +2196,7 @@
             </w:tabs>
             <w:spacing w:before="60" w:line="240" w:lineRule="auto"/>
             <w:rPr>
-              <w:rFonts w:ascii="Times New Roman" w:cs="Times New Roman" w:eastAsia="Times New Roman" w:hAnsi="Times New Roman"/>
+              <w:rFonts w:ascii="Arial" w:cs="Arial" w:eastAsia="Arial" w:hAnsi="Arial"/>
               <w:b w:val="1"/>
               <w:i w:val="0"/>
               <w:smallCaps w:val="0"/>
@@ -2225,7 +2225,7 @@
                 <w:vertAlign w:val="baseline"/>
                 <w:rtl w:val="0"/>
               </w:rPr>
-              <w:t xml:space="preserve">4.1. Requisitos cumplidos durante la segunda iteración.</w:t>
+              <w:t xml:space="preserve">4.1. Requisitos cumplidos durante la tercera iteración.</w:t>
               <w:tab/>
               <w:t xml:space="preserve">8</w:t>
             </w:r>
@@ -2244,7 +2244,7 @@
             </w:tabs>
             <w:spacing w:before="60" w:line="240" w:lineRule="auto"/>
             <w:rPr>
-              <w:rFonts w:ascii="Times New Roman" w:cs="Times New Roman" w:eastAsia="Times New Roman" w:hAnsi="Times New Roman"/>
+              <w:rFonts w:ascii="Arial" w:cs="Arial" w:eastAsia="Arial" w:hAnsi="Arial"/>
               <w:b w:val="1"/>
               <w:i w:val="0"/>
               <w:smallCaps w:val="0"/>
@@ -2275,7 +2275,7 @@
               </w:rPr>
               <w:t xml:space="preserve">4.2. Estructura de directorios.</w:t>
               <w:tab/>
-              <w:t xml:space="preserve">8</w:t>
+              <w:t xml:space="preserve">9</w:t>
             </w:r>
           </w:hyperlink>
           <w:r>
@@ -2292,7 +2292,7 @@
             </w:tabs>
             <w:spacing w:before="60" w:line="240" w:lineRule="auto"/>
             <w:rPr>
-              <w:rFonts w:ascii="Times New Roman" w:cs="Times New Roman" w:eastAsia="Times New Roman" w:hAnsi="Times New Roman"/>
+              <w:rFonts w:ascii="Arial" w:cs="Arial" w:eastAsia="Arial" w:hAnsi="Arial"/>
               <w:b w:val="1"/>
               <w:i w:val="0"/>
               <w:smallCaps w:val="0"/>
@@ -2323,7 +2323,7 @@
               </w:rPr>
               <w:t xml:space="preserve">4.2.1. Pruebas unitarias realizadas con éxito.</w:t>
               <w:tab/>
-              <w:t xml:space="preserve">9</w:t>
+              <w:t xml:space="preserve">13</w:t>
             </w:r>
           </w:hyperlink>
           <w:r>
@@ -2340,7 +2340,7 @@
             </w:tabs>
             <w:spacing w:before="60" w:line="240" w:lineRule="auto"/>
             <w:rPr>
-              <w:rFonts w:ascii="Times New Roman" w:cs="Times New Roman" w:eastAsia="Times New Roman" w:hAnsi="Times New Roman"/>
+              <w:rFonts w:ascii="Arial" w:cs="Arial" w:eastAsia="Arial" w:hAnsi="Arial"/>
               <w:b w:val="1"/>
               <w:i w:val="0"/>
               <w:smallCaps w:val="0"/>
@@ -2369,9 +2369,9 @@
                 <w:vertAlign w:val="baseline"/>
                 <w:rtl w:val="0"/>
               </w:rPr>
-              <w:t xml:space="preserve">4.3. Evaluación de los resultados de la segunda iteración.</w:t>
+              <w:t xml:space="preserve">4.3. Evaluación de los resultados de la tercera iteración.</w:t>
               <w:tab/>
-              <w:t xml:space="preserve">10</w:t>
+              <w:t xml:space="preserve">14</w:t>
             </w:r>
           </w:hyperlink>
           <w:r>
@@ -2388,7 +2388,7 @@
             </w:tabs>
             <w:spacing w:before="60" w:line="240" w:lineRule="auto"/>
             <w:rPr>
-              <w:rFonts w:ascii="Times New Roman" w:cs="Times New Roman" w:eastAsia="Times New Roman" w:hAnsi="Times New Roman"/>
+              <w:rFonts w:ascii="Arial" w:cs="Arial" w:eastAsia="Arial" w:hAnsi="Arial"/>
               <w:b w:val="1"/>
               <w:i w:val="0"/>
               <w:smallCaps w:val="0"/>
@@ -2417,9 +2417,9 @@
                 <w:vertAlign w:val="baseline"/>
                 <w:rtl w:val="0"/>
               </w:rPr>
-              <w:t xml:space="preserve">4.3.1. Cumplimiento de los objetivos de la segunda iteración.</w:t>
+              <w:t xml:space="preserve">4.3.1. Cumplimiento de los objetivos de la tercera iteración.</w:t>
               <w:tab/>
-              <w:t xml:space="preserve">10</w:t>
+              <w:t xml:space="preserve">14</w:t>
             </w:r>
           </w:hyperlink>
           <w:r>
@@ -2436,7 +2436,7 @@
             </w:tabs>
             <w:spacing w:before="60" w:line="240" w:lineRule="auto"/>
             <w:rPr>
-              <w:rFonts w:ascii="Times New Roman" w:cs="Times New Roman" w:eastAsia="Times New Roman" w:hAnsi="Times New Roman"/>
+              <w:rFonts w:ascii="Arial" w:cs="Arial" w:eastAsia="Arial" w:hAnsi="Arial"/>
               <w:b w:val="1"/>
               <w:i w:val="0"/>
               <w:smallCaps w:val="0"/>
@@ -2467,7 +2467,7 @@
               </w:rPr>
               <w:t xml:space="preserve">4.3.2. Rendimiento del equipo.</w:t>
               <w:tab/>
-              <w:t xml:space="preserve">10</w:t>
+              <w:t xml:space="preserve">14</w:t>
             </w:r>
           </w:hyperlink>
           <w:r>
@@ -2484,7 +2484,7 @@
             </w:tabs>
             <w:spacing w:before="60" w:line="240" w:lineRule="auto"/>
             <w:rPr>
-              <w:rFonts w:ascii="Times New Roman" w:cs="Times New Roman" w:eastAsia="Times New Roman" w:hAnsi="Times New Roman"/>
+              <w:rFonts w:ascii="Arial" w:cs="Arial" w:eastAsia="Arial" w:hAnsi="Arial"/>
               <w:b w:val="1"/>
               <w:i w:val="0"/>
               <w:smallCaps w:val="0"/>
@@ -2515,7 +2515,7 @@
               </w:rPr>
               <w:t xml:space="preserve">5. Conclusiones.</w:t>
               <w:tab/>
-              <w:t xml:space="preserve">10</w:t>
+              <w:t xml:space="preserve">15</w:t>
             </w:r>
           </w:hyperlink>
           <w:r>
@@ -2532,7 +2532,7 @@
             </w:tabs>
             <w:spacing w:before="60" w:line="240" w:lineRule="auto"/>
             <w:rPr>
-              <w:rFonts w:ascii="Times New Roman" w:cs="Times New Roman" w:eastAsia="Times New Roman" w:hAnsi="Times New Roman"/>
+              <w:rFonts w:ascii="Arial" w:cs="Arial" w:eastAsia="Arial" w:hAnsi="Arial"/>
               <w:b w:val="1"/>
               <w:i w:val="0"/>
               <w:smallCaps w:val="0"/>
@@ -2563,7 +2563,7 @@
               </w:rPr>
               <w:t xml:space="preserve">6. Referencias externas.</w:t>
               <w:tab/>
-              <w:t xml:space="preserve">11</w:t>
+              <w:t xml:space="preserve">15</w:t>
             </w:r>
           </w:hyperlink>
           <w:r>
@@ -2580,7 +2580,7 @@
             </w:tabs>
             <w:spacing w:before="60" w:line="240" w:lineRule="auto"/>
             <w:rPr>
-              <w:rFonts w:ascii="Times New Roman" w:cs="Times New Roman" w:eastAsia="Times New Roman" w:hAnsi="Times New Roman"/>
+              <w:rFonts w:ascii="Arial" w:cs="Arial" w:eastAsia="Arial" w:hAnsi="Arial"/>
               <w:b w:val="1"/>
               <w:i w:val="0"/>
               <w:smallCaps w:val="0"/>
@@ -2611,7 +2611,7 @@
               </w:rPr>
               <w:t xml:space="preserve">7. Referencias de documentación del proyecto.</w:t>
               <w:tab/>
-              <w:t xml:space="preserve">11</w:t>
+              <w:t xml:space="preserve">15</w:t>
             </w:r>
           </w:hyperlink>
           <w:r>
@@ -4400,12 +4400,12 @@
             <wp:extent cx="4943475" cy="2148129"/>
             <wp:effectExtent b="0" l="0" r="0" t="0"/>
             <wp:wrapSquare wrapText="bothSides" distB="114300" distT="114300" distL="114300" distR="114300"/>
-            <wp:docPr id="5" name="image12.png"/>
+            <wp:docPr id="6" name="image15.png"/>
             <a:graphic>
               <a:graphicData uri="http://schemas.openxmlformats.org/drawingml/2006/picture">
                 <pic:pic>
                   <pic:nvPicPr>
-                    <pic:cNvPr id="0" name="image12.png"/>
+                    <pic:cNvPr id="0" name="image15.png"/>
                     <pic:cNvPicPr preferRelativeResize="0"/>
                   </pic:nvPicPr>
                   <pic:blipFill>
@@ -4598,12 +4598,12 @@
             <wp:extent cx="5734050" cy="2121895"/>
             <wp:effectExtent b="0" l="0" r="0" t="0"/>
             <wp:wrapSquare wrapText="bothSides" distB="114300" distT="114300" distL="114300" distR="114300"/>
-            <wp:docPr id="9" name="image10.png"/>
+            <wp:docPr id="11" name="image7.png"/>
             <a:graphic>
               <a:graphicData uri="http://schemas.openxmlformats.org/drawingml/2006/picture">
                 <pic:pic>
                   <pic:nvPicPr>
-                    <pic:cNvPr id="0" name="image10.png"/>
+                    <pic:cNvPr id="0" name="image7.png"/>
                     <pic:cNvPicPr preferRelativeResize="0"/>
                   </pic:nvPicPr>
                   <pic:blipFill>
@@ -4739,12 +4739,12 @@
             <wp:extent cx="7135965" cy="2790955"/>
             <wp:effectExtent b="0" l="0" r="0" t="0"/>
             <wp:wrapSquare wrapText="bothSides" distB="114300" distT="114300" distL="114300" distR="114300"/>
-            <wp:docPr id="15" name="image15.png"/>
+            <wp:docPr id="17" name="image17.png"/>
             <a:graphic>
               <a:graphicData uri="http://schemas.openxmlformats.org/drawingml/2006/picture">
                 <pic:pic>
                   <pic:nvPicPr>
-                    <pic:cNvPr id="0" name="image15.png"/>
+                    <pic:cNvPr id="0" name="image17.png"/>
                     <pic:cNvPicPr preferRelativeResize="0"/>
                   </pic:nvPicPr>
                   <pic:blipFill>
@@ -4812,12 +4812,12 @@
             <wp:extent cx="5731200" cy="4178300"/>
             <wp:effectExtent b="0" l="0" r="0" t="0"/>
             <wp:wrapSquare wrapText="bothSides" distB="114300" distT="114300" distL="114300" distR="114300"/>
-            <wp:docPr id="13" name="image6.png"/>
+            <wp:docPr id="15" name="image14.png"/>
             <a:graphic>
               <a:graphicData uri="http://schemas.openxmlformats.org/drawingml/2006/picture">
                 <pic:pic>
                   <pic:nvPicPr>
-                    <pic:cNvPr id="0" name="image6.png"/>
+                    <pic:cNvPr id="0" name="image14.png"/>
                     <pic:cNvPicPr preferRelativeResize="0"/>
                   </pic:nvPicPr>
                   <pic:blipFill>
@@ -5683,12 +5683,12 @@
           <wp:inline distB="114300" distT="114300" distL="114300" distR="114300">
             <wp:extent cx="2657475" cy="2114550"/>
             <wp:effectExtent b="0" l="0" r="0" t="0"/>
-            <wp:docPr id="2" name="image2.png"/>
+            <wp:docPr id="2" name="image16.png"/>
             <a:graphic>
               <a:graphicData uri="http://schemas.openxmlformats.org/drawingml/2006/picture">
                 <pic:pic>
                   <pic:nvPicPr>
-                    <pic:cNvPr id="0" name="image2.png"/>
+                    <pic:cNvPr id="0" name="image16.png"/>
                     <pic:cNvPicPr preferRelativeResize="0"/>
                   </pic:nvPicPr>
                   <pic:blipFill>
@@ -5843,12 +5843,12 @@
           <wp:inline distB="114300" distT="114300" distL="114300" distR="114300">
             <wp:extent cx="2095500" cy="1419225"/>
             <wp:effectExtent b="0" l="0" r="0" t="0"/>
-            <wp:docPr id="8" name="image5.png"/>
+            <wp:docPr id="10" name="image3.png"/>
             <a:graphic>
               <a:graphicData uri="http://schemas.openxmlformats.org/drawingml/2006/picture">
                 <pic:pic>
                   <pic:nvPicPr>
-                    <pic:cNvPr id="0" name="image5.png"/>
+                    <pic:cNvPr id="0" name="image3.png"/>
                     <pic:cNvPicPr preferRelativeResize="0"/>
                   </pic:nvPicPr>
                   <pic:blipFill>
@@ -5964,12 +5964,12 @@
           <wp:inline distB="114300" distT="114300" distL="114300" distR="114300">
             <wp:extent cx="2657475" cy="2305050"/>
             <wp:effectExtent b="0" l="0" r="0" t="0"/>
-            <wp:docPr id="12" name="image13.png"/>
+            <wp:docPr id="14" name="image4.png"/>
             <a:graphic>
               <a:graphicData uri="http://schemas.openxmlformats.org/drawingml/2006/picture">
                 <pic:pic>
                   <pic:nvPicPr>
-                    <pic:cNvPr id="0" name="image13.png"/>
+                    <pic:cNvPr id="0" name="image4.png"/>
                     <pic:cNvPicPr preferRelativeResize="0"/>
                   </pic:nvPicPr>
                   <pic:blipFill>
@@ -6048,12 +6048,12 @@
           <wp:inline distB="114300" distT="114300" distL="114300" distR="114300">
             <wp:extent cx="2162175" cy="3190875"/>
             <wp:effectExtent b="0" l="0" r="0" t="0"/>
-            <wp:docPr id="6" name="image8.png"/>
+            <wp:docPr id="7" name="image1.png"/>
             <a:graphic>
               <a:graphicData uri="http://schemas.openxmlformats.org/drawingml/2006/picture">
                 <pic:pic>
                   <pic:nvPicPr>
-                    <pic:cNvPr id="0" name="image8.png"/>
+                    <pic:cNvPr id="0" name="image1.png"/>
                     <pic:cNvPicPr preferRelativeResize="0"/>
                   </pic:nvPicPr>
                   <pic:blipFill>
@@ -6296,12 +6296,12 @@
           <wp:inline distB="114300" distT="114300" distL="114300" distR="114300">
             <wp:extent cx="1895475" cy="3028950"/>
             <wp:effectExtent b="0" l="0" r="0" t="0"/>
-            <wp:docPr id="7" name="image14.png"/>
+            <wp:docPr id="9" name="image9.png"/>
             <a:graphic>
               <a:graphicData uri="http://schemas.openxmlformats.org/drawingml/2006/picture">
                 <pic:pic>
                   <pic:nvPicPr>
-                    <pic:cNvPr id="0" name="image14.png"/>
+                    <pic:cNvPr id="0" name="image9.png"/>
                     <pic:cNvPicPr preferRelativeResize="0"/>
                   </pic:nvPicPr>
                   <pic:blipFill>
@@ -6437,12 +6437,12 @@
           <wp:inline distB="114300" distT="114300" distL="114300" distR="114300">
             <wp:extent cx="1171575" cy="1409700"/>
             <wp:effectExtent b="0" l="0" r="0" t="0"/>
-            <wp:docPr id="3" name="image1.png"/>
+            <wp:docPr id="3" name="image8.png"/>
             <a:graphic>
               <a:graphicData uri="http://schemas.openxmlformats.org/drawingml/2006/picture">
                 <pic:pic>
                   <pic:nvPicPr>
-                    <pic:cNvPr id="0" name="image1.png"/>
+                    <pic:cNvPr id="0" name="image8.png"/>
                     <pic:cNvPicPr preferRelativeResize="0"/>
                   </pic:nvPicPr>
                   <pic:blipFill>
@@ -6522,12 +6522,12 @@
           <wp:inline distB="114300" distT="114300" distL="114300" distR="114300">
             <wp:extent cx="1933575" cy="3533775"/>
             <wp:effectExtent b="0" l="0" r="0" t="0"/>
-            <wp:docPr id="1" name="image7.png"/>
+            <wp:docPr id="1" name="image13.png"/>
             <a:graphic>
               <a:graphicData uri="http://schemas.openxmlformats.org/drawingml/2006/picture">
                 <pic:pic>
                   <pic:nvPicPr>
-                    <pic:cNvPr id="0" name="image7.png"/>
+                    <pic:cNvPr id="0" name="image13.png"/>
                     <pic:cNvPicPr preferRelativeResize="0"/>
                   </pic:nvPicPr>
                   <pic:blipFill>
@@ -6644,12 +6644,12 @@
           <wp:inline distB="114300" distT="114300" distL="114300" distR="114300">
             <wp:extent cx="2124075" cy="3333750"/>
             <wp:effectExtent b="0" l="0" r="0" t="0"/>
-            <wp:docPr id="14" name="image11.png"/>
+            <wp:docPr id="16" name="image10.png"/>
             <a:graphic>
               <a:graphicData uri="http://schemas.openxmlformats.org/drawingml/2006/picture">
                 <pic:pic>
                   <pic:nvPicPr>
-                    <pic:cNvPr id="0" name="image11.png"/>
+                    <pic:cNvPr id="0" name="image10.png"/>
                     <pic:cNvPicPr preferRelativeResize="0"/>
                   </pic:nvPicPr>
                   <pic:blipFill>
@@ -6785,12 +6785,12 @@
           <wp:inline distB="114300" distT="114300" distL="114300" distR="114300">
             <wp:extent cx="2276475" cy="3200400"/>
             <wp:effectExtent b="0" l="0" r="0" t="0"/>
-            <wp:docPr id="11" name="image4.png"/>
+            <wp:docPr id="13" name="image6.png"/>
             <a:graphic>
               <a:graphicData uri="http://schemas.openxmlformats.org/drawingml/2006/picture">
                 <pic:pic>
                   <pic:nvPicPr>
-                    <pic:cNvPr id="0" name="image4.png"/>
+                    <pic:cNvPr id="0" name="image6.png"/>
                     <pic:cNvPicPr preferRelativeResize="0"/>
                   </pic:nvPicPr>
                   <pic:blipFill>
@@ -6976,12 +6976,12 @@
           <wp:inline distB="114300" distT="114300" distL="114300" distR="114300">
             <wp:extent cx="4067175" cy="1285019"/>
             <wp:effectExtent b="0" l="0" r="0" t="0"/>
-            <wp:docPr id="10" name="image9.png"/>
+            <wp:docPr id="12" name="image11.png"/>
             <a:graphic>
               <a:graphicData uri="http://schemas.openxmlformats.org/drawingml/2006/picture">
                 <pic:pic>
                   <pic:nvPicPr>
-                    <pic:cNvPr id="0" name="image9.png"/>
+                    <pic:cNvPr id="0" name="image11.png"/>
                     <pic:cNvPicPr preferRelativeResize="0"/>
                   </pic:nvPicPr>
                   <pic:blipFill>
@@ -7134,67 +7134,16 @@
           <w:szCs w:val="24"/>
           <w:rtl w:val="0"/>
         </w:rPr>
-        <w:t xml:space="preserve">El equipo de desarrollo y los demás miembros del equipo de proyecto han realizado un correcto desempeño durante el desarrollo de esta tercera iteración. Esto se ha visto reflejado en el cumplimiento de la codificación y la documentación del proyecto. Además, se muestra una gráfica de GitHub que muestra el aporte de cada uno de los miembros del equipo.</w:t>
-      </w:r>
-    </w:p>
-    <w:p>
-      <w:pPr>
-        <w:ind w:left="2160" w:firstLine="0"/>
-        <w:rPr>
-          <w:rFonts w:ascii="Times New Roman" w:cs="Times New Roman" w:eastAsia="Times New Roman" w:hAnsi="Times New Roman"/>
-          <w:sz w:val="24"/>
-          <w:szCs w:val="24"/>
-        </w:rPr>
-      </w:pPr>
-      <w:r>
-        <w:rPr>
-          <w:rtl w:val="0"/>
-        </w:rPr>
-      </w:r>
-    </w:p>
-    <w:p>
-      <w:pPr>
-        <w:ind w:left="2160" w:firstLine="0"/>
-        <w:rPr>
-          <w:rFonts w:ascii="Times New Roman" w:cs="Times New Roman" w:eastAsia="Times New Roman" w:hAnsi="Times New Roman"/>
-          <w:sz w:val="24"/>
-          <w:szCs w:val="24"/>
-        </w:rPr>
-      </w:pPr>
-      <w:r>
-        <w:rPr>
-          <w:rtl w:val="0"/>
-        </w:rPr>
-      </w:r>
-    </w:p>
-    <w:p>
-      <w:pPr>
-        <w:ind w:left="2160" w:firstLine="0"/>
-        <w:rPr>
-          <w:rFonts w:ascii="Times New Roman" w:cs="Times New Roman" w:eastAsia="Times New Roman" w:hAnsi="Times New Roman"/>
-          <w:sz w:val="24"/>
-          <w:szCs w:val="24"/>
-        </w:rPr>
-      </w:pPr>
-      <w:r>
-        <w:rPr>
-          <w:rtl w:val="0"/>
-        </w:rPr>
-      </w:r>
-    </w:p>
-    <w:p>
-      <w:pPr>
-        <w:ind w:left="2160" w:firstLine="0"/>
-        <w:rPr>
-          <w:rFonts w:ascii="Times New Roman" w:cs="Times New Roman" w:eastAsia="Times New Roman" w:hAnsi="Times New Roman"/>
-          <w:sz w:val="24"/>
-          <w:szCs w:val="24"/>
-        </w:rPr>
-      </w:pPr>
-      <w:r>
-        <w:rPr>
-          <w:rtl w:val="0"/>
-        </w:rPr>
+        <w:t xml:space="preserve">El equipo de desarrollo y los demás miembros del equipo de proyecto han realizado un correcto desempeño durante el desarrollo de esta tercera iteración. Esto se ha visto reflejado en el cumplimiento de la codificación y la documentación del proyecto. Además, se muestra una gráfica de GitHub que muestra el aporte de cada uno de los miembros del equipo. </w:t>
+      </w:r>
+      <w:r>
+        <w:rPr>
+          <w:rFonts w:ascii="Times New Roman" w:cs="Times New Roman" w:eastAsia="Times New Roman" w:hAnsi="Times New Roman"/>
+          <w:sz w:val="24"/>
+          <w:szCs w:val="24"/>
+          <w:rtl w:val="0"/>
+        </w:rPr>
+        <w:t xml:space="preserve">Como se puede apreciar, todo el equipo ha aportado durante el desarrollo de esta tercera iteración, por lo que se puede decir que el equipo ha sido eficiente y ha cumplido con sus actividades correctamente.</w:t>
       </w:r>
     </w:p>
     <w:p>
@@ -7211,16 +7160,398 @@
           <w:rtl w:val="0"/>
         </w:rPr>
       </w:r>
+      <w:r>
+        <w:drawing>
+          <wp:anchor allowOverlap="1" behindDoc="0" distB="114300" distT="114300" distL="114300" distR="114300" hidden="0" layoutInCell="1" locked="0" relativeHeight="0" simplePos="0">
+            <wp:simplePos x="0" y="0"/>
+            <wp:positionH relativeFrom="column">
+              <wp:posOffset>1285875</wp:posOffset>
+            </wp:positionH>
+            <wp:positionV relativeFrom="paragraph">
+              <wp:posOffset>179897</wp:posOffset>
+            </wp:positionV>
+            <wp:extent cx="4445325" cy="2648716"/>
+            <wp:effectExtent b="0" l="0" r="0" t="0"/>
+            <wp:wrapSquare wrapText="bothSides" distB="114300" distT="114300" distL="114300" distR="114300"/>
+            <wp:docPr id="5" name="image2.png"/>
+            <a:graphic>
+              <a:graphicData uri="http://schemas.openxmlformats.org/drawingml/2006/picture">
+                <pic:pic>
+                  <pic:nvPicPr>
+                    <pic:cNvPr id="0" name="image2.png"/>
+                    <pic:cNvPicPr preferRelativeResize="0"/>
+                  </pic:nvPicPr>
+                  <pic:blipFill>
+                    <a:blip r:embed="rId20"/>
+                    <a:srcRect b="0" l="0" r="0" t="0"/>
+                    <a:stretch>
+                      <a:fillRect/>
+                    </a:stretch>
+                  </pic:blipFill>
+                  <pic:spPr>
+                    <a:xfrm>
+                      <a:off x="0" y="0"/>
+                      <a:ext cx="4445325" cy="2648716"/>
+                    </a:xfrm>
+                    <a:prstGeom prst="rect"/>
+                    <a:ln/>
+                  </pic:spPr>
+                </pic:pic>
+              </a:graphicData>
+            </a:graphic>
+          </wp:anchor>
+        </w:drawing>
+      </w:r>
+    </w:p>
+    <w:p>
+      <w:pPr>
+        <w:ind w:left="0" w:firstLine="0"/>
+        <w:rPr>
+          <w:rFonts w:ascii="Times New Roman" w:cs="Times New Roman" w:eastAsia="Times New Roman" w:hAnsi="Times New Roman"/>
+          <w:sz w:val="24"/>
+          <w:szCs w:val="24"/>
+        </w:rPr>
+      </w:pPr>
+      <w:r>
+        <w:rPr>
+          <w:rtl w:val="0"/>
+        </w:rPr>
+      </w:r>
+    </w:p>
+    <w:p>
+      <w:pPr>
+        <w:ind w:left="0" w:firstLine="0"/>
+        <w:rPr>
+          <w:rFonts w:ascii="Times New Roman" w:cs="Times New Roman" w:eastAsia="Times New Roman" w:hAnsi="Times New Roman"/>
+          <w:sz w:val="24"/>
+          <w:szCs w:val="24"/>
+        </w:rPr>
+      </w:pPr>
+      <w:r>
+        <w:rPr>
+          <w:rtl w:val="0"/>
+        </w:rPr>
+      </w:r>
+    </w:p>
+    <w:p>
+      <w:pPr>
+        <w:ind w:left="0" w:firstLine="0"/>
+        <w:rPr>
+          <w:rFonts w:ascii="Times New Roman" w:cs="Times New Roman" w:eastAsia="Times New Roman" w:hAnsi="Times New Roman"/>
+          <w:sz w:val="24"/>
+          <w:szCs w:val="24"/>
+        </w:rPr>
+      </w:pPr>
+      <w:r>
+        <w:rPr>
+          <w:rtl w:val="0"/>
+        </w:rPr>
+      </w:r>
+    </w:p>
+    <w:p>
+      <w:pPr>
+        <w:ind w:left="0" w:firstLine="0"/>
+        <w:rPr>
+          <w:rFonts w:ascii="Times New Roman" w:cs="Times New Roman" w:eastAsia="Times New Roman" w:hAnsi="Times New Roman"/>
+          <w:sz w:val="24"/>
+          <w:szCs w:val="24"/>
+        </w:rPr>
+      </w:pPr>
+      <w:r>
+        <w:rPr>
+          <w:rtl w:val="0"/>
+        </w:rPr>
+      </w:r>
+    </w:p>
+    <w:p>
+      <w:pPr>
+        <w:ind w:left="0" w:firstLine="0"/>
+        <w:rPr>
+          <w:rFonts w:ascii="Times New Roman" w:cs="Times New Roman" w:eastAsia="Times New Roman" w:hAnsi="Times New Roman"/>
+          <w:sz w:val="24"/>
+          <w:szCs w:val="24"/>
+        </w:rPr>
+      </w:pPr>
+      <w:r>
+        <w:rPr>
+          <w:rtl w:val="0"/>
+        </w:rPr>
+      </w:r>
+    </w:p>
+    <w:p>
+      <w:pPr>
+        <w:ind w:left="0" w:firstLine="0"/>
+        <w:rPr>
+          <w:rFonts w:ascii="Times New Roman" w:cs="Times New Roman" w:eastAsia="Times New Roman" w:hAnsi="Times New Roman"/>
+          <w:sz w:val="24"/>
+          <w:szCs w:val="24"/>
+        </w:rPr>
+      </w:pPr>
+      <w:r>
+        <w:rPr>
+          <w:rtl w:val="0"/>
+        </w:rPr>
+      </w:r>
+    </w:p>
+    <w:p>
+      <w:pPr>
+        <w:ind w:left="0" w:firstLine="0"/>
+        <w:rPr>
+          <w:rFonts w:ascii="Times New Roman" w:cs="Times New Roman" w:eastAsia="Times New Roman" w:hAnsi="Times New Roman"/>
+          <w:sz w:val="24"/>
+          <w:szCs w:val="24"/>
+        </w:rPr>
+      </w:pPr>
+      <w:r>
+        <w:rPr>
+          <w:rtl w:val="0"/>
+        </w:rPr>
+      </w:r>
+    </w:p>
+    <w:p>
+      <w:pPr>
+        <w:ind w:left="0" w:firstLine="0"/>
+        <w:rPr>
+          <w:rFonts w:ascii="Times New Roman" w:cs="Times New Roman" w:eastAsia="Times New Roman" w:hAnsi="Times New Roman"/>
+          <w:sz w:val="24"/>
+          <w:szCs w:val="24"/>
+        </w:rPr>
+      </w:pPr>
+      <w:r>
+        <w:rPr>
+          <w:rtl w:val="0"/>
+        </w:rPr>
+      </w:r>
+    </w:p>
+    <w:p>
+      <w:pPr>
+        <w:ind w:left="0" w:firstLine="0"/>
+        <w:rPr>
+          <w:rFonts w:ascii="Times New Roman" w:cs="Times New Roman" w:eastAsia="Times New Roman" w:hAnsi="Times New Roman"/>
+          <w:sz w:val="24"/>
+          <w:szCs w:val="24"/>
+        </w:rPr>
+      </w:pPr>
+      <w:r>
+        <w:rPr>
+          <w:rtl w:val="0"/>
+        </w:rPr>
+      </w:r>
+    </w:p>
+    <w:p>
+      <w:pPr>
+        <w:ind w:left="0" w:firstLine="0"/>
+        <w:rPr>
+          <w:rFonts w:ascii="Times New Roman" w:cs="Times New Roman" w:eastAsia="Times New Roman" w:hAnsi="Times New Roman"/>
+          <w:sz w:val="24"/>
+          <w:szCs w:val="24"/>
+        </w:rPr>
+      </w:pPr>
+      <w:r>
+        <w:rPr>
+          <w:rtl w:val="0"/>
+        </w:rPr>
+      </w:r>
+    </w:p>
+    <w:p>
+      <w:pPr>
+        <w:ind w:left="0" w:firstLine="0"/>
+        <w:rPr>
+          <w:rFonts w:ascii="Times New Roman" w:cs="Times New Roman" w:eastAsia="Times New Roman" w:hAnsi="Times New Roman"/>
+          <w:sz w:val="24"/>
+          <w:szCs w:val="24"/>
+        </w:rPr>
+      </w:pPr>
+      <w:r>
+        <w:rPr>
+          <w:rtl w:val="0"/>
+        </w:rPr>
+      </w:r>
+    </w:p>
+    <w:p>
+      <w:pPr>
+        <w:ind w:left="0" w:firstLine="0"/>
+        <w:rPr>
+          <w:rFonts w:ascii="Times New Roman" w:cs="Times New Roman" w:eastAsia="Times New Roman" w:hAnsi="Times New Roman"/>
+          <w:sz w:val="24"/>
+          <w:szCs w:val="24"/>
+        </w:rPr>
+      </w:pPr>
+      <w:r>
+        <w:rPr>
+          <w:rtl w:val="0"/>
+        </w:rPr>
+      </w:r>
+    </w:p>
+    <w:p>
+      <w:pPr>
+        <w:ind w:left="0" w:firstLine="0"/>
+        <w:rPr>
+          <w:rFonts w:ascii="Times New Roman" w:cs="Times New Roman" w:eastAsia="Times New Roman" w:hAnsi="Times New Roman"/>
+          <w:sz w:val="24"/>
+          <w:szCs w:val="24"/>
+        </w:rPr>
+      </w:pPr>
+      <w:r>
+        <w:rPr>
+          <w:rtl w:val="0"/>
+        </w:rPr>
+      </w:r>
+    </w:p>
+    <w:p>
+      <w:pPr>
+        <w:ind w:left="0" w:firstLine="0"/>
+        <w:rPr>
+          <w:rFonts w:ascii="Times New Roman" w:cs="Times New Roman" w:eastAsia="Times New Roman" w:hAnsi="Times New Roman"/>
+          <w:sz w:val="24"/>
+          <w:szCs w:val="24"/>
+        </w:rPr>
+      </w:pPr>
+      <w:r>
+        <w:rPr>
+          <w:rtl w:val="0"/>
+        </w:rPr>
+      </w:r>
+    </w:p>
+    <w:p>
+      <w:pPr>
+        <w:ind w:left="0" w:firstLine="0"/>
+        <w:rPr>
+          <w:rFonts w:ascii="Times New Roman" w:cs="Times New Roman" w:eastAsia="Times New Roman" w:hAnsi="Times New Roman"/>
+          <w:sz w:val="24"/>
+          <w:szCs w:val="24"/>
+        </w:rPr>
+      </w:pPr>
+      <w:r>
+        <w:rPr>
+          <w:rtl w:val="0"/>
+        </w:rPr>
+      </w:r>
+    </w:p>
+    <w:p>
+      <w:pPr>
+        <w:ind w:left="0" w:firstLine="0"/>
+        <w:rPr>
+          <w:rFonts w:ascii="Times New Roman" w:cs="Times New Roman" w:eastAsia="Times New Roman" w:hAnsi="Times New Roman"/>
+          <w:sz w:val="24"/>
+          <w:szCs w:val="24"/>
+        </w:rPr>
+      </w:pPr>
+      <w:r>
+        <w:rPr>
+          <w:rtl w:val="0"/>
+        </w:rPr>
+      </w:r>
+      <w:r>
+        <w:drawing>
+          <wp:anchor allowOverlap="1" behindDoc="0" distB="114300" distT="114300" distL="114300" distR="114300" hidden="0" layoutInCell="1" locked="0" relativeHeight="0" simplePos="0">
+            <wp:simplePos x="0" y="0"/>
+            <wp:positionH relativeFrom="column">
+              <wp:posOffset>1257300</wp:posOffset>
+            </wp:positionH>
+            <wp:positionV relativeFrom="paragraph">
+              <wp:posOffset>114300</wp:posOffset>
+            </wp:positionV>
+            <wp:extent cx="4502475" cy="2599581"/>
+            <wp:effectExtent b="0" l="0" r="0" t="0"/>
+            <wp:wrapSquare wrapText="bothSides" distB="114300" distT="114300" distL="114300" distR="114300"/>
+            <wp:docPr id="8" name="image5.png"/>
+            <a:graphic>
+              <a:graphicData uri="http://schemas.openxmlformats.org/drawingml/2006/picture">
+                <pic:pic>
+                  <pic:nvPicPr>
+                    <pic:cNvPr id="0" name="image5.png"/>
+                    <pic:cNvPicPr preferRelativeResize="0"/>
+                  </pic:nvPicPr>
+                  <pic:blipFill>
+                    <a:blip r:embed="rId21"/>
+                    <a:srcRect b="0" l="0" r="0" t="0"/>
+                    <a:stretch>
+                      <a:fillRect/>
+                    </a:stretch>
+                  </pic:blipFill>
+                  <pic:spPr>
+                    <a:xfrm>
+                      <a:off x="0" y="0"/>
+                      <a:ext cx="4502475" cy="2599581"/>
+                    </a:xfrm>
+                    <a:prstGeom prst="rect"/>
+                    <a:ln/>
+                  </pic:spPr>
+                </pic:pic>
+              </a:graphicData>
+            </a:graphic>
+          </wp:anchor>
+        </w:drawing>
+      </w:r>
+    </w:p>
+    <w:p>
+      <w:pPr>
+        <w:ind w:left="0" w:firstLine="0"/>
+        <w:rPr>
+          <w:rFonts w:ascii="Times New Roman" w:cs="Times New Roman" w:eastAsia="Times New Roman" w:hAnsi="Times New Roman"/>
+          <w:sz w:val="24"/>
+          <w:szCs w:val="24"/>
+        </w:rPr>
+      </w:pPr>
+      <w:r>
+        <w:rPr>
+          <w:rtl w:val="0"/>
+        </w:rPr>
+      </w:r>
+    </w:p>
+    <w:p>
+      <w:pPr>
+        <w:ind w:left="0" w:firstLine="0"/>
+        <w:rPr>
+          <w:rFonts w:ascii="Times New Roman" w:cs="Times New Roman" w:eastAsia="Times New Roman" w:hAnsi="Times New Roman"/>
+          <w:sz w:val="24"/>
+          <w:szCs w:val="24"/>
+        </w:rPr>
+      </w:pPr>
+      <w:r>
+        <w:rPr>
+          <w:rtl w:val="0"/>
+        </w:rPr>
+      </w:r>
+    </w:p>
+    <w:p>
+      <w:pPr>
+        <w:ind w:left="0" w:firstLine="0"/>
+        <w:rPr>
+          <w:rFonts w:ascii="Times New Roman" w:cs="Times New Roman" w:eastAsia="Times New Roman" w:hAnsi="Times New Roman"/>
+          <w:sz w:val="24"/>
+          <w:szCs w:val="24"/>
+        </w:rPr>
+      </w:pPr>
+      <w:r>
+        <w:rPr>
+          <w:rtl w:val="0"/>
+        </w:rPr>
+      </w:r>
+    </w:p>
+    <w:p>
+      <w:pPr>
+        <w:ind w:left="0" w:firstLine="0"/>
+        <w:rPr>
+          <w:rFonts w:ascii="Times New Roman" w:cs="Times New Roman" w:eastAsia="Times New Roman" w:hAnsi="Times New Roman"/>
+          <w:sz w:val="24"/>
+          <w:szCs w:val="24"/>
+        </w:rPr>
+      </w:pPr>
+      <w:r>
+        <w:rPr>
+          <w:rtl w:val="0"/>
+        </w:rPr>
+      </w:r>
     </w:p>
     <w:p>
       <w:pPr>
         <w:pStyle w:val="Heading1"/>
-        <w:ind w:left="0" w:firstLine="0"/>
-        <w:rPr>
-          <w:b w:val="0"/>
-        </w:rPr>
-      </w:pPr>
-      <w:bookmarkStart w:colFirst="0" w:colLast="0" w:name="_72ybjl4i89yk" w:id="22"/>
+        <w:ind w:firstLine="720"/>
+        <w:rPr/>
+      </w:pPr>
+      <w:bookmarkStart w:colFirst="0" w:colLast="0" w:name="_r4wmuc7b3s4m" w:id="22"/>
       <w:bookmarkEnd w:id="22"/>
       <w:r>
         <w:rPr>
@@ -7230,136 +7561,37 @@
     </w:p>
     <w:p>
       <w:pPr>
-        <w:pStyle w:val="Heading1"/>
-        <w:ind w:left="0" w:firstLine="0"/>
-        <w:rPr>
-          <w:b w:val="0"/>
-        </w:rPr>
-      </w:pPr>
-      <w:bookmarkStart w:colFirst="0" w:colLast="0" w:name="_22nbyjj5pqxd" w:id="23"/>
-      <w:bookmarkEnd w:id="23"/>
-      <w:r>
-        <w:rPr>
-          <w:rtl w:val="0"/>
-        </w:rPr>
-      </w:r>
-    </w:p>
-    <w:p>
-      <w:pPr>
-        <w:rPr>
-          <w:rFonts w:ascii="Times New Roman" w:cs="Times New Roman" w:eastAsia="Times New Roman" w:hAnsi="Times New Roman"/>
-          <w:sz w:val="24"/>
-          <w:szCs w:val="24"/>
-        </w:rPr>
-      </w:pPr>
-      <w:r>
-        <w:rPr>
-          <w:rtl w:val="0"/>
-        </w:rPr>
-      </w:r>
-    </w:p>
-    <w:p>
-      <w:pPr>
-        <w:ind w:left="2160" w:firstLine="0"/>
-        <w:rPr>
-          <w:rFonts w:ascii="Times New Roman" w:cs="Times New Roman" w:eastAsia="Times New Roman" w:hAnsi="Times New Roman"/>
-          <w:sz w:val="24"/>
-          <w:szCs w:val="24"/>
-        </w:rPr>
-      </w:pPr>
-      <w:r>
-        <w:rPr>
-          <w:rtl w:val="0"/>
-        </w:rPr>
-      </w:r>
-    </w:p>
-    <w:p>
-      <w:pPr>
-        <w:ind w:left="2160" w:firstLine="0"/>
-        <w:rPr>
-          <w:rFonts w:ascii="Times New Roman" w:cs="Times New Roman" w:eastAsia="Times New Roman" w:hAnsi="Times New Roman"/>
-          <w:sz w:val="24"/>
-          <w:szCs w:val="24"/>
-        </w:rPr>
-      </w:pPr>
-      <w:r>
-        <w:rPr>
-          <w:rtl w:val="0"/>
-        </w:rPr>
-      </w:r>
-    </w:p>
-    <w:p>
-      <w:pPr>
-        <w:ind w:left="0" w:firstLine="0"/>
-        <w:rPr>
-          <w:rFonts w:ascii="Times New Roman" w:cs="Times New Roman" w:eastAsia="Times New Roman" w:hAnsi="Times New Roman"/>
-          <w:sz w:val="24"/>
-          <w:szCs w:val="24"/>
-        </w:rPr>
-      </w:pPr>
-      <w:r>
-        <w:rPr>
-          <w:rtl w:val="0"/>
-        </w:rPr>
-      </w:r>
-    </w:p>
-    <w:p>
-      <w:pPr>
-        <w:ind w:left="0" w:firstLine="0"/>
-        <w:rPr>
-          <w:rFonts w:ascii="Times New Roman" w:cs="Times New Roman" w:eastAsia="Times New Roman" w:hAnsi="Times New Roman"/>
-          <w:sz w:val="24"/>
-          <w:szCs w:val="24"/>
-        </w:rPr>
-      </w:pPr>
-      <w:r>
-        <w:rPr>
-          <w:rtl w:val="0"/>
-        </w:rPr>
-      </w:r>
-    </w:p>
-    <w:p>
-      <w:pPr>
-        <w:ind w:left="0" w:firstLine="0"/>
-        <w:rPr>
-          <w:rFonts w:ascii="Times New Roman" w:cs="Times New Roman" w:eastAsia="Times New Roman" w:hAnsi="Times New Roman"/>
-          <w:sz w:val="24"/>
-          <w:szCs w:val="24"/>
-        </w:rPr>
-      </w:pPr>
-      <w:r>
-        <w:rPr>
-          <w:rtl w:val="0"/>
-        </w:rPr>
-      </w:r>
-    </w:p>
-    <w:p>
-      <w:pPr>
-        <w:ind w:left="0" w:firstLine="0"/>
-        <w:rPr>
-          <w:rFonts w:ascii="Times New Roman" w:cs="Times New Roman" w:eastAsia="Times New Roman" w:hAnsi="Times New Roman"/>
-          <w:sz w:val="24"/>
-          <w:szCs w:val="24"/>
-        </w:rPr>
-      </w:pPr>
-      <w:r>
-        <w:rPr>
-          <w:rFonts w:ascii="Times New Roman" w:cs="Times New Roman" w:eastAsia="Times New Roman" w:hAnsi="Times New Roman"/>
-          <w:sz w:val="24"/>
-          <w:szCs w:val="24"/>
-          <w:rtl w:val="0"/>
-        </w:rPr>
-        <w:t xml:space="preserve">Como se puede apreciar, todo el equipo ha aportado durante el desarrollo de esta tercera iteración, por lo que se puede decir que el equipo ha sido eficiente y ha cumplido con sus actividades correctamente.</w:t>
-      </w:r>
-    </w:p>
-    <w:p>
-      <w:pPr>
-        <w:ind w:left="0" w:firstLine="0"/>
-        <w:rPr>
-          <w:rFonts w:ascii="Times New Roman" w:cs="Times New Roman" w:eastAsia="Times New Roman" w:hAnsi="Times New Roman"/>
-          <w:sz w:val="24"/>
-          <w:szCs w:val="24"/>
-        </w:rPr>
+        <w:rPr/>
+      </w:pPr>
+      <w:r>
+        <w:rPr>
+          <w:rtl w:val="0"/>
+        </w:rPr>
+      </w:r>
+    </w:p>
+    <w:p>
+      <w:pPr>
+        <w:rPr/>
+      </w:pPr>
+      <w:r>
+        <w:rPr>
+          <w:rtl w:val="0"/>
+        </w:rPr>
+      </w:r>
+    </w:p>
+    <w:p>
+      <w:pPr>
+        <w:rPr/>
+      </w:pPr>
+      <w:r>
+        <w:rPr>
+          <w:rtl w:val="0"/>
+        </w:rPr>
+      </w:r>
+    </w:p>
+    <w:p>
+      <w:pPr>
+        <w:rPr/>
       </w:pPr>
       <w:r>
         <w:rPr>
@@ -7377,8 +7609,8 @@
         <w:ind w:left="720" w:hanging="360"/>
         <w:rPr/>
       </w:pPr>
-      <w:bookmarkStart w:colFirst="0" w:colLast="0" w:name="_qtxdic48hnm" w:id="24"/>
-      <w:bookmarkEnd w:id="24"/>
+      <w:bookmarkStart w:colFirst="0" w:colLast="0" w:name="_qtxdic48hnm" w:id="23"/>
+      <w:bookmarkEnd w:id="23"/>
       <w:r>
         <w:rPr>
           <w:rtl w:val="0"/>
@@ -7534,8 +7766,8 @@
         <w:ind w:left="720" w:hanging="360"/>
         <w:rPr/>
       </w:pPr>
-      <w:bookmarkStart w:colFirst="0" w:colLast="0" w:name="_pvhvgotdf33j" w:id="25"/>
-      <w:bookmarkEnd w:id="25"/>
+      <w:bookmarkStart w:colFirst="0" w:colLast="0" w:name="_pvhvgotdf33j" w:id="24"/>
+      <w:bookmarkEnd w:id="24"/>
       <w:r>
         <w:rPr>
           <w:rtl w:val="0"/>
@@ -7561,7 +7793,7 @@
         </w:rPr>
         <w:t xml:space="preserve">Django (s. f.). Meet Django. </w:t>
       </w:r>
-      <w:hyperlink r:id="rId20">
+      <w:hyperlink r:id="rId22">
         <w:r>
           <w:rPr>
             <w:rFonts w:ascii="Times New Roman" w:cs="Times New Roman" w:eastAsia="Times New Roman" w:hAnsi="Times New Roman"/>
@@ -7605,8 +7837,8 @@
         <w:ind w:left="720" w:hanging="360"/>
         <w:rPr/>
       </w:pPr>
-      <w:bookmarkStart w:colFirst="0" w:colLast="0" w:name="_b3abvah16m93" w:id="26"/>
-      <w:bookmarkEnd w:id="26"/>
+      <w:bookmarkStart w:colFirst="0" w:colLast="0" w:name="_b3abvah16m93" w:id="25"/>
+      <w:bookmarkEnd w:id="25"/>
       <w:r>
         <w:rPr>
           <w:rtl w:val="0"/>
@@ -7937,7 +8169,7 @@
       </w:r>
     </w:p>
     <w:sectPr>
-      <w:headerReference r:id="rId21" w:type="default"/>
+      <w:headerReference r:id="rId23" w:type="default"/>
       <w:pgSz w:h="16834" w:w="11909" w:orient="portrait"/>
       <w:pgMar w:bottom="1440" w:top="1440" w:left="1440" w:right="1440" w:header="720" w:footer="720"/>
       <w:pgNumType w:start="1"/>
@@ -7981,12 +8213,12 @@
           <wp:extent cx="338138" cy="344640"/>
           <wp:effectExtent b="0" l="0" r="0" t="0"/>
           <wp:wrapNone/>
-          <wp:docPr id="4" name="image3.png"/>
+          <wp:docPr id="4" name="image12.png"/>
           <a:graphic>
             <a:graphicData uri="http://schemas.openxmlformats.org/drawingml/2006/picture">
               <pic:pic>
                 <pic:nvPicPr>
-                  <pic:cNvPr id="0" name="image3.png"/>
+                  <pic:cNvPr id="0" name="image12.png"/>
                   <pic:cNvPicPr preferRelativeResize="0"/>
                 </pic:nvPicPr>
                 <pic:blipFill>

</xml_diff>